<commit_message>
completion of project proposal
</commit_message>
<xml_diff>
--- a/Project Proposal PU/Project Proposal - 2nd semester.docx
+++ b/Project Proposal PU/Project Proposal - 2nd semester.docx
@@ -801,7 +801,7 @@
         <w:pStyle w:val="Heading1"/>
         <w:jc w:val="center"/>
       </w:pPr>
-      <w:bookmarkStart w:id="0" w:name="_Toc134383425"/>
+      <w:bookmarkStart w:id="0" w:name="_Toc134454853"/>
       <w:r>
         <w:lastRenderedPageBreak/>
         <w:t>Project Summary</w:t>
@@ -945,7 +945,7 @@
           <w:r>
             <w:fldChar w:fldCharType="separate"/>
           </w:r>
-          <w:hyperlink w:anchor="_Toc134383425" w:history="1">
+          <w:hyperlink w:anchor="_Toc134454853" w:history="1">
             <w:r>
               <w:rPr>
                 <w:rStyle w:val="Hyperlink"/>
@@ -972,7 +972,7 @@
                 <w:noProof/>
                 <w:webHidden/>
               </w:rPr>
-              <w:instrText xml:space="preserve"> PAGEREF _Toc134383425 \h </w:instrText>
+              <w:instrText xml:space="preserve"> PAGEREF _Toc134454853 \h </w:instrText>
             </w:r>
             <w:r>
               <w:rPr>
@@ -1017,7 +1017,7 @@
               <w:szCs w:val="22"/>
             </w:rPr>
           </w:pPr>
-          <w:hyperlink w:anchor="_Toc134383426" w:history="1">
+          <w:hyperlink w:anchor="_Toc134454854" w:history="1">
             <w:r>
               <w:rPr>
                 <w:rStyle w:val="Hyperlink"/>
@@ -1060,7 +1060,7 @@
                 <w:noProof/>
                 <w:webHidden/>
               </w:rPr>
-              <w:instrText xml:space="preserve"> PAGEREF _Toc134383426 \h </w:instrText>
+              <w:instrText xml:space="preserve"> PAGEREF _Toc134454854 \h </w:instrText>
             </w:r>
             <w:r>
               <w:rPr>
@@ -1105,7 +1105,7 @@
               <w:szCs w:val="22"/>
             </w:rPr>
           </w:pPr>
-          <w:hyperlink w:anchor="_Toc134383427" w:history="1">
+          <w:hyperlink w:anchor="_Toc134454855" w:history="1">
             <w:r>
               <w:rPr>
                 <w:rStyle w:val="Hyperlink"/>
@@ -1148,7 +1148,7 @@
                 <w:noProof/>
                 <w:webHidden/>
               </w:rPr>
-              <w:instrText xml:space="preserve"> PAGEREF _Toc134383427 \h </w:instrText>
+              <w:instrText xml:space="preserve"> PAGEREF _Toc134454855 \h </w:instrText>
             </w:r>
             <w:r>
               <w:rPr>
@@ -1193,7 +1193,7 @@
               <w:szCs w:val="22"/>
             </w:rPr>
           </w:pPr>
-          <w:hyperlink w:anchor="_Toc134383428" w:history="1">
+          <w:hyperlink w:anchor="_Toc134454856" w:history="1">
             <w:r>
               <w:rPr>
                 <w:rStyle w:val="Hyperlink"/>
@@ -1236,7 +1236,7 @@
                 <w:noProof/>
                 <w:webHidden/>
               </w:rPr>
-              <w:instrText xml:space="preserve"> PAGEREF _Toc134383428 \h </w:instrText>
+              <w:instrText xml:space="preserve"> PAGEREF _Toc134454856 \h </w:instrText>
             </w:r>
             <w:r>
               <w:rPr>
@@ -1281,7 +1281,7 @@
               <w:szCs w:val="22"/>
             </w:rPr>
           </w:pPr>
-          <w:hyperlink w:anchor="_Toc134383429" w:history="1">
+          <w:hyperlink w:anchor="_Toc134454857" w:history="1">
             <w:r>
               <w:rPr>
                 <w:rStyle w:val="Hyperlink"/>
@@ -1324,7 +1324,7 @@
                 <w:noProof/>
                 <w:webHidden/>
               </w:rPr>
-              <w:instrText xml:space="preserve"> PAGEREF _Toc134383429 \h </w:instrText>
+              <w:instrText xml:space="preserve"> PAGEREF _Toc134454857 \h </w:instrText>
             </w:r>
             <w:r>
               <w:rPr>
@@ -1369,7 +1369,7 @@
               <w:szCs w:val="22"/>
             </w:rPr>
           </w:pPr>
-          <w:hyperlink w:anchor="_Toc134383430" w:history="1">
+          <w:hyperlink w:anchor="_Toc134454858" w:history="1">
             <w:r>
               <w:rPr>
                 <w:rStyle w:val="Hyperlink"/>
@@ -1396,7 +1396,7 @@
                 <w:noProof/>
                 <w:webHidden/>
               </w:rPr>
-              <w:instrText xml:space="preserve"> PAGEREF _Toc134383430 \h </w:instrText>
+              <w:instrText xml:space="preserve"> PAGEREF _Toc134454858 \h </w:instrText>
             </w:r>
             <w:r>
               <w:rPr>
@@ -1441,7 +1441,7 @@
               <w:szCs w:val="22"/>
             </w:rPr>
           </w:pPr>
-          <w:hyperlink w:anchor="_Toc134383431" w:history="1">
+          <w:hyperlink w:anchor="_Toc134454859" w:history="1">
             <w:r>
               <w:rPr>
                 <w:rStyle w:val="Hyperlink"/>
@@ -1468,7 +1468,7 @@
                 <w:noProof/>
                 <w:webHidden/>
               </w:rPr>
-              <w:instrText xml:space="preserve"> PAGEREF _Toc134383431 \h </w:instrText>
+              <w:instrText xml:space="preserve"> PAGEREF _Toc134454859 \h </w:instrText>
             </w:r>
             <w:r>
               <w:rPr>
@@ -1513,7 +1513,7 @@
               <w:szCs w:val="22"/>
             </w:rPr>
           </w:pPr>
-          <w:hyperlink w:anchor="_Toc134383432" w:history="1">
+          <w:hyperlink w:anchor="_Toc134454860" w:history="1">
             <w:r>
               <w:rPr>
                 <w:rStyle w:val="Hyperlink"/>
@@ -1540,7 +1540,7 @@
                 <w:noProof/>
                 <w:webHidden/>
               </w:rPr>
-              <w:instrText xml:space="preserve"> PAGEREF _Toc134383432 \h </w:instrText>
+              <w:instrText xml:space="preserve"> PAGEREF _Toc134454860 \h </w:instrText>
             </w:r>
             <w:r>
               <w:rPr>
@@ -1585,7 +1585,7 @@
               <w:szCs w:val="22"/>
             </w:rPr>
           </w:pPr>
-          <w:hyperlink w:anchor="_Toc134383433" w:history="1">
+          <w:hyperlink w:anchor="_Toc134454861" w:history="1">
             <w:r>
               <w:rPr>
                 <w:rStyle w:val="Hyperlink"/>
@@ -1613,7 +1613,7 @@
                 <w:noProof/>
                 <w:webHidden/>
               </w:rPr>
-              <w:instrText xml:space="preserve"> PAGEREF _Toc134383433 \h </w:instrText>
+              <w:instrText xml:space="preserve"> PAGEREF _Toc134454861 \h </w:instrText>
             </w:r>
             <w:r>
               <w:rPr>
@@ -1658,7 +1658,7 @@
               <w:szCs w:val="22"/>
             </w:rPr>
           </w:pPr>
-          <w:hyperlink w:anchor="_Toc134383434" w:history="1">
+          <w:hyperlink w:anchor="_Toc134454862" w:history="1">
             <w:r>
               <w:rPr>
                 <w:rStyle w:val="Hyperlink"/>
@@ -1686,7 +1686,7 @@
                 <w:noProof/>
                 <w:webHidden/>
               </w:rPr>
-              <w:instrText xml:space="preserve"> PAGEREF _Toc134383434 \h </w:instrText>
+              <w:instrText xml:space="preserve"> PAGEREF _Toc134454862 \h </w:instrText>
             </w:r>
             <w:r>
               <w:rPr>
@@ -1731,7 +1731,7 @@
               <w:szCs w:val="22"/>
             </w:rPr>
           </w:pPr>
-          <w:hyperlink w:anchor="_Toc134383435" w:history="1">
+          <w:hyperlink w:anchor="_Toc134454863" w:history="1">
             <w:r>
               <w:rPr>
                 <w:rStyle w:val="Hyperlink"/>
@@ -1758,7 +1758,7 @@
                 <w:noProof/>
                 <w:webHidden/>
               </w:rPr>
-              <w:instrText xml:space="preserve"> PAGEREF _Toc134383435 \h </w:instrText>
+              <w:instrText xml:space="preserve"> PAGEREF _Toc134454863 \h </w:instrText>
             </w:r>
             <w:r>
               <w:rPr>
@@ -1803,7 +1803,7 @@
               <w:szCs w:val="22"/>
             </w:rPr>
           </w:pPr>
-          <w:hyperlink w:anchor="_Toc134383436" w:history="1">
+          <w:hyperlink w:anchor="_Toc134454864" w:history="1">
             <w:r>
               <w:rPr>
                 <w:rStyle w:val="Hyperlink"/>
@@ -1846,7 +1846,7 @@
                 <w:noProof/>
                 <w:webHidden/>
               </w:rPr>
-              <w:instrText xml:space="preserve"> PAGEREF _Toc134383436 \h </w:instrText>
+              <w:instrText xml:space="preserve"> PAGEREF _Toc134454864 \h </w:instrText>
             </w:r>
             <w:r>
               <w:rPr>
@@ -1891,7 +1891,7 @@
               <w:szCs w:val="22"/>
             </w:rPr>
           </w:pPr>
-          <w:hyperlink w:anchor="_Toc134383437" w:history="1">
+          <w:hyperlink w:anchor="_Toc134454865" w:history="1">
             <w:r>
               <w:rPr>
                 <w:rStyle w:val="Hyperlink"/>
@@ -1934,7 +1934,7 @@
                 <w:noProof/>
                 <w:webHidden/>
               </w:rPr>
-              <w:instrText xml:space="preserve"> PAGEREF _Toc134383437 \h </w:instrText>
+              <w:instrText xml:space="preserve"> PAGEREF _Toc134454865 \h </w:instrText>
             </w:r>
             <w:r>
               <w:rPr>
@@ -1979,7 +1979,7 @@
               <w:szCs w:val="22"/>
             </w:rPr>
           </w:pPr>
-          <w:hyperlink w:anchor="_Toc134383438" w:history="1">
+          <w:hyperlink w:anchor="_Toc134454866" w:history="1">
             <w:r>
               <w:rPr>
                 <w:rStyle w:val="Hyperlink"/>
@@ -2022,7 +2022,7 @@
                 <w:noProof/>
                 <w:webHidden/>
               </w:rPr>
-              <w:instrText xml:space="preserve"> PAGEREF _Toc134383438 \h </w:instrText>
+              <w:instrText xml:space="preserve"> PAGEREF _Toc134454866 \h </w:instrText>
             </w:r>
             <w:r>
               <w:rPr>
@@ -2087,7 +2087,7 @@
         <w:ind w:left="284" w:hanging="284"/>
         <w:jc w:val="both"/>
       </w:pPr>
-      <w:bookmarkStart w:id="1" w:name="_Toc134383426"/>
+      <w:bookmarkStart w:id="1" w:name="_Toc134454854"/>
       <w:r>
         <w:lastRenderedPageBreak/>
         <w:t>Introduction</w:t>
@@ -2188,7 +2188,39 @@
         <w:t>SPA (Salus Per Aquam)</w:t>
       </w:r>
       <w:r>
-        <w:t xml:space="preserve"> is a facility that offers various treatments to promote relaxation, wellness, and beauty. One of the most popular treatments is massage therapy, which involves the manipulation of soft tissues to relieve muscle tension, improve circulation, and reduce stress. Spa massages may incorporate different techniques, such as Swedish, deep tissue, or hot stone, to provide a customized and rejuvenating experience.</w:t>
+        <w:t xml:space="preserve"> is a facility that offers various treatments to promote relaxation, wellness, and beauty</w:t>
+      </w:r>
+      <w:r>
+        <w:t xml:space="preserve"> </w:t>
+      </w:r>
+      <w:sdt>
+        <w:sdtPr>
+          <w:id w:val="-1034649086"/>
+          <w:citation/>
+        </w:sdtPr>
+        <w:sdtContent>
+          <w:r>
+            <w:fldChar w:fldCharType="begin"/>
+          </w:r>
+          <w:r>
+            <w:instrText xml:space="preserve">CITATION Mal23 \l 1033 </w:instrText>
+          </w:r>
+          <w:r>
+            <w:fldChar w:fldCharType="separate"/>
+          </w:r>
+          <w:r>
+            <w:rPr>
+              <w:noProof/>
+            </w:rPr>
+            <w:t>(SPA, 2023)</w:t>
+          </w:r>
+          <w:r>
+            <w:fldChar w:fldCharType="end"/>
+          </w:r>
+        </w:sdtContent>
+      </w:sdt>
+      <w:r>
+        <w:t>. One of the most popular treatments is massage therapy, which involves the manipulation of soft tissues to relieve muscle tension, improve circulation, and reduce stress. Spa massages may incorporate different techniques, such as Swedish, deep tissue, or hot stone, to provide a customized and rejuvenating experience.</w:t>
       </w:r>
     </w:p>
     <w:p>
@@ -2348,7 +2380,7 @@
         <w:ind w:left="284" w:hanging="284"/>
         <w:jc w:val="both"/>
       </w:pPr>
-      <w:bookmarkStart w:id="2" w:name="_Toc134383427"/>
+      <w:bookmarkStart w:id="2" w:name="_Toc134454855"/>
       <w:r>
         <w:lastRenderedPageBreak/>
         <w:t>Problem Statement</w:t>
@@ -2544,7 +2576,7 @@
         <w:ind w:left="284" w:hanging="284"/>
         <w:jc w:val="both"/>
       </w:pPr>
-      <w:bookmarkStart w:id="3" w:name="_Toc134383428"/>
+      <w:bookmarkStart w:id="3" w:name="_Toc134454856"/>
       <w:r>
         <w:lastRenderedPageBreak/>
         <w:t>Objectives</w:t>
@@ -2800,7 +2832,7 @@
         <w:ind w:left="284" w:hanging="284"/>
         <w:jc w:val="both"/>
       </w:pPr>
-      <w:bookmarkStart w:id="4" w:name="_Toc134383429"/>
+      <w:bookmarkStart w:id="4" w:name="_Toc134454857"/>
       <w:r>
         <w:lastRenderedPageBreak/>
         <w:t>Methodology</w:t>
@@ -2833,7 +2865,39 @@
         <w:t xml:space="preserve"> </w:t>
       </w:r>
       <w:r>
-        <w:t>In the incremental model, instead of making one huge leap, we achieve our goals in small steps.</w:t>
+        <w:t>In the incremental model, instead of making one huge leap, we achieve our goals in small steps</w:t>
+      </w:r>
+      <w:r>
+        <w:t xml:space="preserve"> </w:t>
+      </w:r>
+      <w:sdt>
+        <w:sdtPr>
+          <w:id w:val="556588028"/>
+          <w:citation/>
+        </w:sdtPr>
+        <w:sdtContent>
+          <w:r>
+            <w:fldChar w:fldCharType="begin"/>
+          </w:r>
+          <w:r>
+            <w:instrText xml:space="preserve"> CITATION Jav23 \l 1033 </w:instrText>
+          </w:r>
+          <w:r>
+            <w:fldChar w:fldCharType="separate"/>
+          </w:r>
+          <w:r>
+            <w:rPr>
+              <w:noProof/>
+            </w:rPr>
+            <w:t>(JavaPoint, 2023)</w:t>
+          </w:r>
+          <w:r>
+            <w:fldChar w:fldCharType="end"/>
+          </w:r>
+        </w:sdtContent>
+      </w:sdt>
+      <w:r>
+        <w:t>.</w:t>
       </w:r>
     </w:p>
     <w:p>
@@ -3083,7 +3147,7 @@
           <w:b w:val="0"/>
         </w:rPr>
       </w:pPr>
-      <w:bookmarkStart w:id="5" w:name="_Toc134383430"/>
+      <w:bookmarkStart w:id="5" w:name="_Toc134454858"/>
       <w:r>
         <w:lastRenderedPageBreak/>
         <w:t xml:space="preserve">4.1 </w:t>
@@ -3112,7 +3176,7 @@
         <w:pStyle w:val="Heading2"/>
         <w:jc w:val="both"/>
       </w:pPr>
-      <w:bookmarkStart w:id="6" w:name="_Toc134383431"/>
+      <w:bookmarkStart w:id="6" w:name="_Toc134454859"/>
       <w:r>
         <w:t xml:space="preserve">4.2 </w:t>
       </w:r>
@@ -3138,7 +3202,7 @@
         <w:pStyle w:val="Heading2"/>
         <w:jc w:val="both"/>
       </w:pPr>
-      <w:bookmarkStart w:id="7" w:name="_Toc134383432"/>
+      <w:bookmarkStart w:id="7" w:name="_Toc134454860"/>
       <w:r>
         <w:t xml:space="preserve">4.3 </w:t>
       </w:r>
@@ -3165,7 +3229,7 @@
           <w:bCs/>
         </w:rPr>
       </w:pPr>
-      <w:bookmarkStart w:id="8" w:name="_Toc134383433"/>
+      <w:bookmarkStart w:id="8" w:name="_Toc134454861"/>
       <w:r>
         <w:rPr>
           <w:rStyle w:val="Heading2Char"/>
@@ -3202,7 +3266,7 @@
           <w:bCs/>
         </w:rPr>
       </w:pPr>
-      <w:bookmarkStart w:id="9" w:name="_Toc134383434"/>
+      <w:bookmarkStart w:id="9" w:name="_Toc134454862"/>
       <w:r>
         <w:rPr>
           <w:rStyle w:val="Heading2Char"/>
@@ -3234,7 +3298,7 @@
         <w:pStyle w:val="Heading2"/>
         <w:jc w:val="both"/>
       </w:pPr>
-      <w:bookmarkStart w:id="10" w:name="_Toc134383435"/>
+      <w:bookmarkStart w:id="10" w:name="_Toc134454863"/>
       <w:r>
         <w:t xml:space="preserve">4.6 </w:t>
       </w:r>
@@ -3283,7 +3347,7 @@
         <w:ind w:left="284" w:hanging="284"/>
         <w:jc w:val="both"/>
       </w:pPr>
-      <w:bookmarkStart w:id="11" w:name="_Toc134383436"/>
+      <w:bookmarkStart w:id="11" w:name="_Toc134454864"/>
       <w:r>
         <w:lastRenderedPageBreak/>
         <w:t>Deliverables</w:t>
@@ -3582,7 +3646,7 @@
         </w:numPr>
         <w:ind w:left="284" w:hanging="284"/>
       </w:pPr>
-      <w:bookmarkStart w:id="12" w:name="_Toc134383437"/>
+      <w:bookmarkStart w:id="12" w:name="_Toc134454865"/>
       <w:r>
         <w:lastRenderedPageBreak/>
         <w:t>Project Gantt Chart</w:t>
@@ -3590,73 +3654,217 @@
       <w:bookmarkEnd w:id="12"/>
     </w:p>
     <w:p>
-      <w:pPr>
-        <w:ind w:left="-2127"/>
-      </w:pPr>
       <w:r>
         <w:rPr>
           <w:noProof/>
         </w:rPr>
         <w:drawing>
-          <wp:inline distT="0" distB="0" distL="0" distR="0" wp14:anchorId="3CE16F36" wp14:editId="53F413EF">
-            <wp:extent cx="7274446" cy="4534795"/>
-            <wp:effectExtent l="0" t="1371600" r="0" b="1351915"/>
-            <wp:docPr id="1789286814" name="Picture 1" descr="A picture containing text, screenshot, font, number&#10;&#10;Description automatically generated"/>
-            <wp:cNvGraphicFramePr>
-              <a:graphicFrameLocks xmlns:a="http://schemas.openxmlformats.org/drawingml/2006/main" noChangeAspect="1"/>
-            </wp:cNvGraphicFramePr>
+          <wp:inline distT="0" distB="0" distL="0" distR="0" wp14:anchorId="0F2433A8" wp14:editId="403164F2">
+            <wp:extent cx="5724525" cy="4705350"/>
+            <wp:effectExtent l="0" t="0" r="0" b="0"/>
+            <wp:docPr id="1781566196" name="Chart 1"/>
+            <wp:cNvGraphicFramePr/>
             <a:graphic xmlns:a="http://schemas.openxmlformats.org/drawingml/2006/main">
-              <a:graphicData uri="http://schemas.openxmlformats.org/drawingml/2006/picture">
-                <pic:pic xmlns:pic="http://schemas.openxmlformats.org/drawingml/2006/picture">
-                  <pic:nvPicPr>
-                    <pic:cNvPr id="1789286814" name="Picture 1" descr="A picture containing text, screenshot, font, number&#10;&#10;Description automatically generated"/>
-                    <pic:cNvPicPr/>
-                  </pic:nvPicPr>
-                  <pic:blipFill>
-                    <a:blip r:embed="rId30"/>
-                    <a:stretch>
-                      <a:fillRect/>
-                    </a:stretch>
-                  </pic:blipFill>
-                  <pic:spPr>
-                    <a:xfrm rot="16200000">
-                      <a:off x="0" y="0"/>
-                      <a:ext cx="7352556" cy="4583488"/>
-                    </a:xfrm>
-                    <a:prstGeom prst="rect">
-                      <a:avLst/>
-                    </a:prstGeom>
-                  </pic:spPr>
-                </pic:pic>
+              <a:graphicData uri="http://schemas.openxmlformats.org/drawingml/2006/chart">
+                <c:chart xmlns:c="http://schemas.openxmlformats.org/drawingml/2006/chart" xmlns:r="http://schemas.openxmlformats.org/officeDocument/2006/relationships" r:id="rId30"/>
               </a:graphicData>
             </a:graphic>
           </wp:inline>
         </w:drawing>
       </w:r>
     </w:p>
+    <w:p>
+      <w:pPr>
+        <w:ind w:left="-2127" w:firstLine="2127"/>
+      </w:pPr>
+    </w:p>
+    <w:p>
+      <w:pPr>
+        <w:ind w:left="-2127" w:firstLine="2127"/>
+      </w:pPr>
+    </w:p>
+    <w:p>
+      <w:pPr>
+        <w:ind w:left="-2127" w:firstLine="2127"/>
+      </w:pPr>
+    </w:p>
+    <w:p>
+      <w:pPr>
+        <w:ind w:left="-2127" w:firstLine="2127"/>
+      </w:pPr>
+    </w:p>
+    <w:p>
+      <w:pPr>
+        <w:ind w:left="-2127" w:firstLine="2127"/>
+      </w:pPr>
+    </w:p>
+    <w:p>
+      <w:pPr>
+        <w:ind w:left="-2127" w:firstLine="2127"/>
+      </w:pPr>
+    </w:p>
+    <w:p>
+      <w:pPr>
+        <w:ind w:left="-2127" w:firstLine="2127"/>
+      </w:pPr>
+    </w:p>
+    <w:p>
+      <w:pPr>
+        <w:ind w:left="-2127" w:firstLine="2127"/>
+      </w:pPr>
+    </w:p>
+    <w:p>
+      <w:pPr>
+        <w:spacing w:after="160" w:line="259" w:lineRule="auto"/>
+      </w:pPr>
+      <w:r>
+        <w:br w:type="page"/>
+      </w:r>
+    </w:p>
+    <w:bookmarkStart w:id="13" w:name="_Toc134454866" w:displacedByCustomXml="next"/>
+    <w:sdt>
+      <w:sdtPr>
+        <w:id w:val="52367498"/>
+        <w:docPartObj>
+          <w:docPartGallery w:val="Bibliographies"/>
+          <w:docPartUnique/>
+        </w:docPartObj>
+      </w:sdtPr>
+      <w:sdtEndPr>
+        <w:rPr>
+          <w:rFonts w:eastAsiaTheme="minorHAnsi"/>
+          <w:b w:val="0"/>
+          <w:bCs w:val="0"/>
+          <w:color w:val="auto"/>
+          <w:sz w:val="24"/>
+          <w:szCs w:val="24"/>
+        </w:rPr>
+      </w:sdtEndPr>
+      <w:sdtContent>
+        <w:p>
+          <w:pPr>
+            <w:pStyle w:val="Heading1"/>
+            <w:numPr>
+              <w:ilvl w:val="0"/>
+              <w:numId w:val="8"/>
+            </w:numPr>
+            <w:ind w:left="284" w:hanging="284"/>
+          </w:pPr>
+          <w:r>
+            <w:t>References</w:t>
+          </w:r>
+          <w:bookmarkEnd w:id="13"/>
+        </w:p>
+        <w:sdt>
+          <w:sdtPr>
+            <w:id w:val="-573587230"/>
+            <w:bibliography/>
+          </w:sdtPr>
+          <w:sdtContent>
+            <w:p>
+              <w:pPr>
+                <w:pStyle w:val="Bibliography"/>
+                <w:ind w:left="720" w:hanging="720"/>
+                <w:rPr>
+                  <w:noProof/>
+                  <w:kern w:val="0"/>
+                  <w14:ligatures w14:val="none"/>
+                </w:rPr>
+              </w:pPr>
+              <w:r>
+                <w:fldChar w:fldCharType="begin"/>
+              </w:r>
+              <w:r>
+                <w:instrText xml:space="preserve"> BIBLIOGRAPHY </w:instrText>
+              </w:r>
+              <w:r>
+                <w:fldChar w:fldCharType="separate"/>
+              </w:r>
+              <w:r>
+                <w:rPr>
+                  <w:i/>
+                  <w:iCs/>
+                  <w:noProof/>
+                </w:rPr>
+                <w:t>JavaPoint</w:t>
+              </w:r>
+              <w:r>
+                <w:rPr>
+                  <w:noProof/>
+                </w:rPr>
+                <w:t>. (2023, 05 2). Retrieved from JavaPoint Software engineering incremental model: https://www.javatpoint.com/software-engineering-incremental-model</w:t>
+              </w:r>
+            </w:p>
+            <w:p>
+              <w:pPr>
+                <w:pStyle w:val="Bibliography"/>
+                <w:ind w:left="720" w:hanging="720"/>
+                <w:rPr>
+                  <w:noProof/>
+                </w:rPr>
+              </w:pPr>
+              <w:r>
+                <w:rPr>
+                  <w:i/>
+                  <w:iCs/>
+                  <w:noProof/>
+                </w:rPr>
+                <w:t>OpenAI</w:t>
+              </w:r>
+              <w:r>
+                <w:rPr>
+                  <w:noProof/>
+                </w:rPr>
+                <w:t>. (2032, 04 29). Retrieved from ChatGPT: https://chat.openai.com/</w:t>
+              </w:r>
+            </w:p>
+            <w:p>
+              <w:pPr>
+                <w:pStyle w:val="Bibliography"/>
+                <w:ind w:left="720" w:hanging="720"/>
+                <w:rPr>
+                  <w:noProof/>
+                </w:rPr>
+              </w:pPr>
+              <w:r>
+                <w:rPr>
+                  <w:noProof/>
+                </w:rPr>
+                <w:t xml:space="preserve">SPA, M. (2023, 04 29). </w:t>
+              </w:r>
+              <w:r>
+                <w:rPr>
+                  <w:i/>
+                  <w:iCs/>
+                  <w:noProof/>
+                </w:rPr>
+                <w:t>Malama Spa</w:t>
+              </w:r>
+              <w:r>
+                <w:rPr>
+                  <w:noProof/>
+                </w:rPr>
+                <w:t>. Retrieved from Malama Spa: https://www.malamaspa.com/</w:t>
+              </w:r>
+            </w:p>
+            <w:p>
+              <w:r>
+                <w:rPr>
+                  <w:b/>
+                  <w:bCs/>
+                  <w:noProof/>
+                </w:rPr>
+                <w:fldChar w:fldCharType="end"/>
+              </w:r>
+            </w:p>
+          </w:sdtContent>
+        </w:sdt>
+      </w:sdtContent>
+    </w:sdt>
     <w:p/>
     <w:p/>
-    <w:p>
-      <w:pPr>
-        <w:pStyle w:val="Heading1"/>
-        <w:numPr>
-          <w:ilvl w:val="0"/>
-          <w:numId w:val="8"/>
-        </w:numPr>
-        <w:ind w:left="284" w:hanging="284"/>
-      </w:pPr>
-      <w:bookmarkStart w:id="13" w:name="_Toc134383438"/>
-      <w:r>
-        <w:lastRenderedPageBreak/>
-        <w:t>References</w:t>
-      </w:r>
-      <w:bookmarkEnd w:id="13"/>
-    </w:p>
-    <w:p>
-      <w:pPr>
-        <w:jc w:val="both"/>
-      </w:pPr>
-    </w:p>
+    <w:p/>
+    <w:p/>
     <w:sectPr>
       <w:footerReference w:type="first" r:id="rId31"/>
       <w:pgSz w:w="12240" w:h="15840"/>
@@ -3740,6 +3948,49 @@
 
 <file path=word/footer2.xml><?xml version="1.0" encoding="utf-8"?>
 <w:ftr xmlns:wpc="http://schemas.microsoft.com/office/word/2010/wordprocessingCanvas" xmlns:cx="http://schemas.microsoft.com/office/drawing/2014/chartex" xmlns:cx1="http://schemas.microsoft.com/office/drawing/2015/9/8/chartex" xmlns:cx2="http://schemas.microsoft.com/office/drawing/2015/10/21/chartex" xmlns:cx3="http://schemas.microsoft.com/office/drawing/2016/5/9/chartex" xmlns:cx4="http://schemas.microsoft.com/office/drawing/2016/5/10/chartex" xmlns:cx5="http://schemas.microsoft.com/office/drawing/2016/5/11/chartex" xmlns:cx6="http://schemas.microsoft.com/office/drawing/2016/5/12/chartex" xmlns:cx7="http://schemas.microsoft.com/office/drawing/2016/5/13/chartex" xmlns:cx8="http://schemas.microsoft.com/office/drawing/2016/5/14/chartex" xmlns:mc="http://schemas.openxmlformats.org/markup-compatibility/2006" xmlns:aink="http://schemas.microsoft.com/office/drawing/2016/ink" xmlns:am3d="http://schemas.microsoft.com/office/drawing/2017/model3d" xmlns:o="urn:schemas-microsoft-com:office:office" xmlns:oel="http://schemas.microsoft.com/office/2019/extlst" xmlns:r="http://schemas.openxmlformats.org/officeDocument/2006/relationships" xmlns:m="http://schemas.openxmlformats.org/officeDocument/2006/math" xmlns:v="urn:schemas-microsoft-com:vml" xmlns:wp14="http://schemas.microsoft.com/office/word/2010/wordprocessingDrawing" xmlns:wp="http://schemas.openxmlformats.org/drawingml/2006/wordprocessingDrawing" xmlns:w10="urn:schemas-microsoft-com:office:word" xmlns:w="http://schemas.openxmlformats.org/wordprocessingml/2006/main" xmlns:w14="http://schemas.microsoft.com/office/word/2010/wordml" xmlns:w15="http://schemas.microsoft.com/office/word/2012/wordml" xmlns:w16cex="http://schemas.microsoft.com/office/word/2018/wordml/cex" xmlns:w16cid="http://schemas.microsoft.com/office/word/2016/wordml/cid" xmlns:w16="http://schemas.microsoft.com/office/word/2018/wordml" xmlns:w16du="http://schemas.microsoft.com/office/word/2023/wordml/word16du" xmlns:w16sdtdh="http://schemas.microsoft.com/office/word/2020/wordml/sdtdatahash" xmlns:w16se="http://schemas.microsoft.com/office/word/2015/wordml/symex" xmlns:wpg="http://schemas.microsoft.com/office/word/2010/wordprocessingGroup" xmlns:wpi="http://schemas.microsoft.com/office/word/2010/wordprocessingInk" xmlns:wne="http://schemas.microsoft.com/office/word/2006/wordml" xmlns:wps="http://schemas.microsoft.com/office/word/2010/wordprocessingShape" mc:Ignorable="w14 w15 w16se w16cid w16 w16cex w16sdtdh wp14">
+  <w:sdt>
+    <w:sdtPr>
+      <w:id w:val="-1584979613"/>
+      <w:docPartObj>
+        <w:docPartGallery w:val="Page Numbers (Bottom of Page)"/>
+        <w:docPartUnique/>
+      </w:docPartObj>
+    </w:sdtPr>
+    <w:sdtEndPr>
+      <w:rPr>
+        <w:noProof/>
+      </w:rPr>
+    </w:sdtEndPr>
+    <w:sdtContent>
+      <w:p>
+        <w:pPr>
+          <w:pStyle w:val="Footer"/>
+          <w:jc w:val="center"/>
+        </w:pPr>
+        <w:r>
+          <w:fldChar w:fldCharType="begin"/>
+        </w:r>
+        <w:r>
+          <w:instrText xml:space="preserve"> PAGE   \* MERGEFORMAT </w:instrText>
+        </w:r>
+        <w:r>
+          <w:fldChar w:fldCharType="separate"/>
+        </w:r>
+        <w:r>
+          <w:rPr>
+            <w:noProof/>
+          </w:rPr>
+          <w:t>2</w:t>
+        </w:r>
+        <w:r>
+          <w:rPr>
+            <w:noProof/>
+          </w:rPr>
+          <w:fldChar w:fldCharType="end"/>
+        </w:r>
+      </w:p>
+    </w:sdtContent>
+  </w:sdt>
   <w:p>
     <w:pPr>
       <w:pStyle w:val="Footer"/>
@@ -5471,6 +5722,975 @@
     <w:rsid w:val="008F2393"/>
   </w:style>
 </w:styles>
+</file>
+
+<file path=word/charts/chart1.xml><?xml version="1.0" encoding="utf-8"?>
+<c:chartSpace xmlns:c="http://schemas.openxmlformats.org/drawingml/2006/chart" xmlns:a="http://schemas.openxmlformats.org/drawingml/2006/main" xmlns:r="http://schemas.openxmlformats.org/officeDocument/2006/relationships" xmlns:c16r2="http://schemas.microsoft.com/office/drawing/2015/06/chart">
+  <c:date1904 val="0"/>
+  <c:lang val="en-US"/>
+  <c:roundedCorners val="0"/>
+  <mc:AlternateContent xmlns:mc="http://schemas.openxmlformats.org/markup-compatibility/2006">
+    <mc:Choice xmlns:c14="http://schemas.microsoft.com/office/drawing/2007/8/2/chart" Requires="c14">
+      <c14:style val="102"/>
+    </mc:Choice>
+    <mc:Fallback>
+      <c:style val="2"/>
+    </mc:Fallback>
+  </mc:AlternateContent>
+  <c:chart>
+    <c:autoTitleDeleted val="0"/>
+    <c:plotArea>
+      <c:layout/>
+      <c:barChart>
+        <c:barDir val="bar"/>
+        <c:grouping val="stacked"/>
+        <c:varyColors val="0"/>
+        <c:ser>
+          <c:idx val="0"/>
+          <c:order val="0"/>
+          <c:tx>
+            <c:strRef>
+              <c:f>Sheet1!$B$1</c:f>
+              <c:strCache>
+                <c:ptCount val="1"/>
+                <c:pt idx="0">
+                  <c:v>Start Date</c:v>
+                </c:pt>
+              </c:strCache>
+            </c:strRef>
+          </c:tx>
+          <c:spPr>
+            <a:noFill/>
+            <a:ln>
+              <a:noFill/>
+            </a:ln>
+            <a:effectLst/>
+          </c:spPr>
+          <c:invertIfNegative val="0"/>
+          <c:cat>
+            <c:strRef>
+              <c:f>Sheet1!$A$2:$A$10</c:f>
+              <c:strCache>
+                <c:ptCount val="9"/>
+                <c:pt idx="0">
+                  <c:v>Team Formation</c:v>
+                </c:pt>
+                <c:pt idx="1">
+                  <c:v>Topic Selection</c:v>
+                </c:pt>
+                <c:pt idx="2">
+                  <c:v>Feasibility study</c:v>
+                </c:pt>
+                <c:pt idx="3">
+                  <c:v>Research about SPA booking systems</c:v>
+                </c:pt>
+                <c:pt idx="4">
+                  <c:v>Division of task</c:v>
+                </c:pt>
+                <c:pt idx="5">
+                  <c:v>Problem statement and objectives</c:v>
+                </c:pt>
+                <c:pt idx="6">
+                  <c:v>Methodology</c:v>
+                </c:pt>
+                <c:pt idx="7">
+                  <c:v>Deliverables</c:v>
+                </c:pt>
+                <c:pt idx="8">
+                  <c:v>Finalizing Project Proposal</c:v>
+                </c:pt>
+              </c:strCache>
+            </c:strRef>
+          </c:cat>
+          <c:val>
+            <c:numRef>
+              <c:f>Sheet1!$B$2:$B$10</c:f>
+              <c:numCache>
+                <c:formatCode>m/d/yyyy</c:formatCode>
+                <c:ptCount val="9"/>
+                <c:pt idx="0">
+                  <c:v>45036</c:v>
+                </c:pt>
+                <c:pt idx="1">
+                  <c:v>45037</c:v>
+                </c:pt>
+                <c:pt idx="2">
+                  <c:v>45040</c:v>
+                </c:pt>
+                <c:pt idx="3">
+                  <c:v>45041</c:v>
+                </c:pt>
+                <c:pt idx="4">
+                  <c:v>45042</c:v>
+                </c:pt>
+                <c:pt idx="5">
+                  <c:v>45044</c:v>
+                </c:pt>
+                <c:pt idx="6">
+                  <c:v>45047</c:v>
+                </c:pt>
+                <c:pt idx="7">
+                  <c:v>45048</c:v>
+                </c:pt>
+                <c:pt idx="8">
+                  <c:v>45048</c:v>
+                </c:pt>
+              </c:numCache>
+            </c:numRef>
+          </c:val>
+          <c:extLst>
+            <c:ext xmlns:c16="http://schemas.microsoft.com/office/drawing/2014/chart" uri="{C3380CC4-5D6E-409C-BE32-E72D297353CC}">
+              <c16:uniqueId val="{00000000-D1F9-4BE9-AB1C-5BD96EDD6476}"/>
+            </c:ext>
+          </c:extLst>
+        </c:ser>
+        <c:ser>
+          <c:idx val="2"/>
+          <c:order val="1"/>
+          <c:tx>
+            <c:strRef>
+              <c:f>Sheet1!$D$1</c:f>
+              <c:strCache>
+                <c:ptCount val="1"/>
+                <c:pt idx="0">
+                  <c:v>Duration</c:v>
+                </c:pt>
+              </c:strCache>
+            </c:strRef>
+          </c:tx>
+          <c:spPr>
+            <a:solidFill>
+              <a:schemeClr val="accent3"/>
+            </a:solidFill>
+            <a:ln>
+              <a:noFill/>
+            </a:ln>
+            <a:effectLst/>
+          </c:spPr>
+          <c:invertIfNegative val="0"/>
+          <c:cat>
+            <c:strRef>
+              <c:f>Sheet1!$A$2:$A$10</c:f>
+              <c:strCache>
+                <c:ptCount val="9"/>
+                <c:pt idx="0">
+                  <c:v>Team Formation</c:v>
+                </c:pt>
+                <c:pt idx="1">
+                  <c:v>Topic Selection</c:v>
+                </c:pt>
+                <c:pt idx="2">
+                  <c:v>Feasibility study</c:v>
+                </c:pt>
+                <c:pt idx="3">
+                  <c:v>Research about SPA booking systems</c:v>
+                </c:pt>
+                <c:pt idx="4">
+                  <c:v>Division of task</c:v>
+                </c:pt>
+                <c:pt idx="5">
+                  <c:v>Problem statement and objectives</c:v>
+                </c:pt>
+                <c:pt idx="6">
+                  <c:v>Methodology</c:v>
+                </c:pt>
+                <c:pt idx="7">
+                  <c:v>Deliverables</c:v>
+                </c:pt>
+                <c:pt idx="8">
+                  <c:v>Finalizing Project Proposal</c:v>
+                </c:pt>
+              </c:strCache>
+            </c:strRef>
+          </c:cat>
+          <c:val>
+            <c:numRef>
+              <c:f>Sheet1!$D$2:$D$10</c:f>
+              <c:numCache>
+                <c:formatCode>General</c:formatCode>
+                <c:ptCount val="9"/>
+                <c:pt idx="0">
+                  <c:v>3</c:v>
+                </c:pt>
+                <c:pt idx="1">
+                  <c:v>2</c:v>
+                </c:pt>
+                <c:pt idx="2">
+                  <c:v>1</c:v>
+                </c:pt>
+                <c:pt idx="3">
+                  <c:v>1</c:v>
+                </c:pt>
+                <c:pt idx="4">
+                  <c:v>1</c:v>
+                </c:pt>
+                <c:pt idx="5">
+                  <c:v>3</c:v>
+                </c:pt>
+                <c:pt idx="6">
+                  <c:v>2</c:v>
+                </c:pt>
+                <c:pt idx="7">
+                  <c:v>1</c:v>
+                </c:pt>
+                <c:pt idx="8">
+                  <c:v>5</c:v>
+                </c:pt>
+              </c:numCache>
+            </c:numRef>
+          </c:val>
+          <c:extLst>
+            <c:ext xmlns:c16="http://schemas.microsoft.com/office/drawing/2014/chart" uri="{C3380CC4-5D6E-409C-BE32-E72D297353CC}">
+              <c16:uniqueId val="{00000002-D1F9-4BE9-AB1C-5BD96EDD6476}"/>
+            </c:ext>
+          </c:extLst>
+        </c:ser>
+        <c:dLbls>
+          <c:showLegendKey val="0"/>
+          <c:showVal val="0"/>
+          <c:showCatName val="0"/>
+          <c:showSerName val="0"/>
+          <c:showPercent val="0"/>
+          <c:showBubbleSize val="0"/>
+        </c:dLbls>
+        <c:gapWidth val="150"/>
+        <c:overlap val="100"/>
+        <c:axId val="153512544"/>
+        <c:axId val="153513504"/>
+      </c:barChart>
+      <c:catAx>
+        <c:axId val="153512544"/>
+        <c:scaling>
+          <c:orientation val="maxMin"/>
+        </c:scaling>
+        <c:delete val="0"/>
+        <c:axPos val="l"/>
+        <c:numFmt formatCode="General" sourceLinked="1"/>
+        <c:majorTickMark val="none"/>
+        <c:minorTickMark val="none"/>
+        <c:tickLblPos val="nextTo"/>
+        <c:spPr>
+          <a:noFill/>
+          <a:ln w="9525" cap="flat" cmpd="sng" algn="ctr">
+            <a:solidFill>
+              <a:schemeClr val="tx1">
+                <a:lumMod val="15000"/>
+                <a:lumOff val="85000"/>
+              </a:schemeClr>
+            </a:solidFill>
+            <a:round/>
+          </a:ln>
+          <a:effectLst/>
+        </c:spPr>
+        <c:txPr>
+          <a:bodyPr rot="-60000000" spcFirstLastPara="1" vertOverflow="ellipsis" vert="horz" wrap="square" anchor="ctr" anchorCtr="1"/>
+          <a:lstStyle/>
+          <a:p>
+            <a:pPr>
+              <a:defRPr sz="900" b="1" i="0" u="none" strike="noStrike" kern="1200" baseline="0">
+                <a:solidFill>
+                  <a:schemeClr val="tx1"/>
+                </a:solidFill>
+                <a:latin typeface="Times New Roman" panose="02020603050405020304" pitchFamily="18" charset="0"/>
+                <a:ea typeface="+mn-ea"/>
+                <a:cs typeface="Times New Roman" panose="02020603050405020304" pitchFamily="18" charset="0"/>
+              </a:defRPr>
+            </a:pPr>
+            <a:endParaRPr lang="en-US"/>
+          </a:p>
+        </c:txPr>
+        <c:crossAx val="153513504"/>
+        <c:crosses val="autoZero"/>
+        <c:auto val="1"/>
+        <c:lblAlgn val="ctr"/>
+        <c:lblOffset val="100"/>
+        <c:noMultiLvlLbl val="0"/>
+      </c:catAx>
+      <c:valAx>
+        <c:axId val="153513504"/>
+        <c:scaling>
+          <c:orientation val="minMax"/>
+          <c:min val="45036"/>
+        </c:scaling>
+        <c:delete val="0"/>
+        <c:axPos val="t"/>
+        <c:majorGridlines>
+          <c:spPr>
+            <a:ln w="9525" cap="flat" cmpd="sng" algn="ctr">
+              <a:solidFill>
+                <a:schemeClr val="tx1">
+                  <a:lumMod val="15000"/>
+                  <a:lumOff val="85000"/>
+                </a:schemeClr>
+              </a:solidFill>
+              <a:round/>
+            </a:ln>
+            <a:effectLst/>
+          </c:spPr>
+        </c:majorGridlines>
+        <c:numFmt formatCode="m/d;@" sourceLinked="0"/>
+        <c:majorTickMark val="none"/>
+        <c:minorTickMark val="none"/>
+        <c:tickLblPos val="nextTo"/>
+        <c:spPr>
+          <a:noFill/>
+          <a:ln>
+            <a:noFill/>
+          </a:ln>
+          <a:effectLst/>
+        </c:spPr>
+        <c:txPr>
+          <a:bodyPr rot="-60000000" spcFirstLastPara="1" vertOverflow="ellipsis" vert="horz" wrap="square" anchor="ctr" anchorCtr="1"/>
+          <a:lstStyle/>
+          <a:p>
+            <a:pPr>
+              <a:defRPr sz="900" b="1" i="0" u="none" strike="noStrike" kern="1200" baseline="0">
+                <a:solidFill>
+                  <a:schemeClr val="tx1"/>
+                </a:solidFill>
+                <a:latin typeface="Times New Roman" panose="02020603050405020304" pitchFamily="18" charset="0"/>
+                <a:ea typeface="+mn-ea"/>
+                <a:cs typeface="Times New Roman" panose="02020603050405020304" pitchFamily="18" charset="0"/>
+              </a:defRPr>
+            </a:pPr>
+            <a:endParaRPr lang="en-US"/>
+          </a:p>
+        </c:txPr>
+        <c:crossAx val="153512544"/>
+        <c:crosses val="autoZero"/>
+        <c:crossBetween val="between"/>
+      </c:valAx>
+      <c:spPr>
+        <a:noFill/>
+        <a:ln>
+          <a:noFill/>
+        </a:ln>
+        <a:effectLst/>
+      </c:spPr>
+    </c:plotArea>
+    <c:legend>
+      <c:legendPos val="b"/>
+      <c:legendEntry>
+        <c:idx val="0"/>
+        <c:delete val="1"/>
+      </c:legendEntry>
+      <c:overlay val="0"/>
+      <c:spPr>
+        <a:noFill/>
+        <a:ln>
+          <a:noFill/>
+        </a:ln>
+        <a:effectLst/>
+      </c:spPr>
+      <c:txPr>
+        <a:bodyPr rot="0" spcFirstLastPara="1" vertOverflow="ellipsis" vert="horz" wrap="square" anchor="ctr" anchorCtr="1"/>
+        <a:lstStyle/>
+        <a:p>
+          <a:pPr>
+            <a:defRPr sz="900" b="1" i="0" u="none" strike="noStrike" kern="1200" baseline="0">
+              <a:solidFill>
+                <a:schemeClr val="tx1"/>
+              </a:solidFill>
+              <a:latin typeface="Times New Roman" panose="02020603050405020304" pitchFamily="18" charset="0"/>
+              <a:ea typeface="+mn-ea"/>
+              <a:cs typeface="Times New Roman" panose="02020603050405020304" pitchFamily="18" charset="0"/>
+            </a:defRPr>
+          </a:pPr>
+          <a:endParaRPr lang="en-US"/>
+        </a:p>
+      </c:txPr>
+    </c:legend>
+    <c:plotVisOnly val="1"/>
+    <c:dispBlanksAs val="gap"/>
+    <c:extLst>
+      <c:ext xmlns:c16r3="http://schemas.microsoft.com/office/drawing/2017/03/chart" uri="{56B9EC1D-385E-4148-901F-78D8002777C0}">
+        <c16r3:dataDisplayOptions16>
+          <c16r3:dispNaAsBlank val="1"/>
+        </c16r3:dataDisplayOptions16>
+      </c:ext>
+    </c:extLst>
+    <c:showDLblsOverMax val="0"/>
+  </c:chart>
+  <c:spPr>
+    <a:solidFill>
+      <a:schemeClr val="bg1"/>
+    </a:solidFill>
+    <a:ln w="9525" cap="flat" cmpd="sng" algn="ctr">
+      <a:solidFill>
+        <a:schemeClr val="tx1">
+          <a:lumMod val="15000"/>
+          <a:lumOff val="85000"/>
+        </a:schemeClr>
+      </a:solidFill>
+      <a:round/>
+    </a:ln>
+    <a:effectLst/>
+  </c:spPr>
+  <c:txPr>
+    <a:bodyPr/>
+    <a:lstStyle/>
+    <a:p>
+      <a:pPr>
+        <a:defRPr b="1">
+          <a:solidFill>
+            <a:schemeClr val="tx1"/>
+          </a:solidFill>
+          <a:latin typeface="Times New Roman" panose="02020603050405020304" pitchFamily="18" charset="0"/>
+          <a:cs typeface="Times New Roman" panose="02020603050405020304" pitchFamily="18" charset="0"/>
+        </a:defRPr>
+      </a:pPr>
+      <a:endParaRPr lang="en-US"/>
+    </a:p>
+  </c:txPr>
+  <c:externalData r:id="rId3">
+    <c:autoUpdate val="0"/>
+  </c:externalData>
+</c:chartSpace>
+</file>
+
+<file path=word/charts/colors1.xml><?xml version="1.0" encoding="utf-8"?>
+<cs:colorStyle xmlns:cs="http://schemas.microsoft.com/office/drawing/2012/chartStyle" xmlns:a="http://schemas.openxmlformats.org/drawingml/2006/main" meth="cycle" id="10">
+  <a:schemeClr val="accent1"/>
+  <a:schemeClr val="accent2"/>
+  <a:schemeClr val="accent3"/>
+  <a:schemeClr val="accent4"/>
+  <a:schemeClr val="accent5"/>
+  <a:schemeClr val="accent6"/>
+  <cs:variation/>
+  <cs:variation>
+    <a:lumMod val="60000"/>
+  </cs:variation>
+  <cs:variation>
+    <a:lumMod val="80000"/>
+    <a:lumOff val="20000"/>
+  </cs:variation>
+  <cs:variation>
+    <a:lumMod val="80000"/>
+  </cs:variation>
+  <cs:variation>
+    <a:lumMod val="60000"/>
+    <a:lumOff val="40000"/>
+  </cs:variation>
+  <cs:variation>
+    <a:lumMod val="50000"/>
+  </cs:variation>
+  <cs:variation>
+    <a:lumMod val="70000"/>
+    <a:lumOff val="30000"/>
+  </cs:variation>
+  <cs:variation>
+    <a:lumMod val="70000"/>
+  </cs:variation>
+  <cs:variation>
+    <a:lumMod val="50000"/>
+    <a:lumOff val="50000"/>
+  </cs:variation>
+</cs:colorStyle>
+</file>
+
+<file path=word/charts/style1.xml><?xml version="1.0" encoding="utf-8"?>
+<cs:chartStyle xmlns:cs="http://schemas.microsoft.com/office/drawing/2012/chartStyle" xmlns:a="http://schemas.openxmlformats.org/drawingml/2006/main" id="297">
+  <cs:axisTitle>
+    <cs:lnRef idx="0"/>
+    <cs:fillRef idx="0"/>
+    <cs:effectRef idx="0"/>
+    <cs:fontRef idx="minor">
+      <a:schemeClr val="tx1">
+        <a:lumMod val="65000"/>
+        <a:lumOff val="35000"/>
+      </a:schemeClr>
+    </cs:fontRef>
+    <cs:defRPr sz="1000" kern="1200"/>
+  </cs:axisTitle>
+  <cs:categoryAxis>
+    <cs:lnRef idx="0"/>
+    <cs:fillRef idx="0"/>
+    <cs:effectRef idx="0"/>
+    <cs:fontRef idx="minor">
+      <a:schemeClr val="tx1">
+        <a:lumMod val="65000"/>
+        <a:lumOff val="35000"/>
+      </a:schemeClr>
+    </cs:fontRef>
+    <cs:spPr>
+      <a:ln w="9525" cap="flat" cmpd="sng" algn="ctr">
+        <a:solidFill>
+          <a:schemeClr val="tx1">
+            <a:lumMod val="15000"/>
+            <a:lumOff val="85000"/>
+          </a:schemeClr>
+        </a:solidFill>
+        <a:round/>
+      </a:ln>
+    </cs:spPr>
+    <cs:defRPr sz="900" kern="1200"/>
+  </cs:categoryAxis>
+  <cs:chartArea mods="allowNoFillOverride allowNoLineOverride">
+    <cs:lnRef idx="0"/>
+    <cs:fillRef idx="0"/>
+    <cs:effectRef idx="0"/>
+    <cs:fontRef idx="minor">
+      <a:schemeClr val="tx1"/>
+    </cs:fontRef>
+    <cs:spPr>
+      <a:solidFill>
+        <a:schemeClr val="bg1"/>
+      </a:solidFill>
+      <a:ln w="9525" cap="flat" cmpd="sng" algn="ctr">
+        <a:solidFill>
+          <a:schemeClr val="tx1">
+            <a:lumMod val="15000"/>
+            <a:lumOff val="85000"/>
+          </a:schemeClr>
+        </a:solidFill>
+        <a:round/>
+      </a:ln>
+    </cs:spPr>
+    <cs:defRPr sz="1000" kern="1200"/>
+  </cs:chartArea>
+  <cs:dataLabel>
+    <cs:lnRef idx="0"/>
+    <cs:fillRef idx="0"/>
+    <cs:effectRef idx="0"/>
+    <cs:fontRef idx="minor">
+      <a:schemeClr val="tx1">
+        <a:lumMod val="75000"/>
+        <a:lumOff val="25000"/>
+      </a:schemeClr>
+    </cs:fontRef>
+    <cs:defRPr sz="900" kern="1200"/>
+  </cs:dataLabel>
+  <cs:dataLabelCallout>
+    <cs:lnRef idx="0"/>
+    <cs:fillRef idx="0"/>
+    <cs:effectRef idx="0"/>
+    <cs:fontRef idx="minor">
+      <a:schemeClr val="dk1">
+        <a:lumMod val="65000"/>
+        <a:lumOff val="35000"/>
+      </a:schemeClr>
+    </cs:fontRef>
+    <cs:spPr>
+      <a:solidFill>
+        <a:schemeClr val="lt1"/>
+      </a:solidFill>
+      <a:ln>
+        <a:solidFill>
+          <a:schemeClr val="dk1">
+            <a:lumMod val="25000"/>
+            <a:lumOff val="75000"/>
+          </a:schemeClr>
+        </a:solidFill>
+      </a:ln>
+    </cs:spPr>
+    <cs:defRPr sz="900" kern="1200"/>
+    <cs:bodyPr rot="0" spcFirstLastPara="1" vertOverflow="clip" horzOverflow="clip" vert="horz" wrap="square" lIns="36576" tIns="18288" rIns="36576" bIns="18288" anchor="ctr" anchorCtr="1">
+      <a:spAutoFit/>
+    </cs:bodyPr>
+  </cs:dataLabelCallout>
+  <cs:dataPoint>
+    <cs:lnRef idx="0"/>
+    <cs:fillRef idx="1">
+      <cs:styleClr val="auto"/>
+    </cs:fillRef>
+    <cs:effectRef idx="0"/>
+    <cs:fontRef idx="minor">
+      <a:schemeClr val="tx1"/>
+    </cs:fontRef>
+  </cs:dataPoint>
+  <cs:dataPoint3D>
+    <cs:lnRef idx="0"/>
+    <cs:fillRef idx="1">
+      <cs:styleClr val="auto"/>
+    </cs:fillRef>
+    <cs:effectRef idx="0"/>
+    <cs:fontRef idx="minor">
+      <a:schemeClr val="tx1"/>
+    </cs:fontRef>
+  </cs:dataPoint3D>
+  <cs:dataPointLine>
+    <cs:lnRef idx="0">
+      <cs:styleClr val="auto"/>
+    </cs:lnRef>
+    <cs:fillRef idx="1"/>
+    <cs:effectRef idx="0"/>
+    <cs:fontRef idx="minor">
+      <a:schemeClr val="tx1"/>
+    </cs:fontRef>
+    <cs:spPr>
+      <a:ln w="28575" cap="rnd">
+        <a:solidFill>
+          <a:schemeClr val="phClr"/>
+        </a:solidFill>
+        <a:round/>
+      </a:ln>
+    </cs:spPr>
+  </cs:dataPointLine>
+  <cs:dataPointMarker>
+    <cs:lnRef idx="0">
+      <cs:styleClr val="auto"/>
+    </cs:lnRef>
+    <cs:fillRef idx="1">
+      <cs:styleClr val="auto"/>
+    </cs:fillRef>
+    <cs:effectRef idx="0"/>
+    <cs:fontRef idx="minor">
+      <a:schemeClr val="tx1"/>
+    </cs:fontRef>
+    <cs:spPr>
+      <a:ln w="9525">
+        <a:solidFill>
+          <a:schemeClr val="phClr"/>
+        </a:solidFill>
+      </a:ln>
+    </cs:spPr>
+  </cs:dataPointMarker>
+  <cs:dataPointMarkerLayout symbol="circle" size="5"/>
+  <cs:dataPointWireframe>
+    <cs:lnRef idx="0">
+      <cs:styleClr val="auto"/>
+    </cs:lnRef>
+    <cs:fillRef idx="1"/>
+    <cs:effectRef idx="0"/>
+    <cs:fontRef idx="minor">
+      <a:schemeClr val="tx1"/>
+    </cs:fontRef>
+    <cs:spPr>
+      <a:ln w="9525" cap="rnd">
+        <a:solidFill>
+          <a:schemeClr val="phClr"/>
+        </a:solidFill>
+        <a:round/>
+      </a:ln>
+    </cs:spPr>
+  </cs:dataPointWireframe>
+  <cs:dataTable>
+    <cs:lnRef idx="0"/>
+    <cs:fillRef idx="0"/>
+    <cs:effectRef idx="0"/>
+    <cs:fontRef idx="minor">
+      <a:schemeClr val="tx1">
+        <a:lumMod val="65000"/>
+        <a:lumOff val="35000"/>
+      </a:schemeClr>
+    </cs:fontRef>
+    <cs:spPr>
+      <a:noFill/>
+      <a:ln w="9525" cap="flat" cmpd="sng" algn="ctr">
+        <a:solidFill>
+          <a:schemeClr val="tx1">
+            <a:lumMod val="15000"/>
+            <a:lumOff val="85000"/>
+          </a:schemeClr>
+        </a:solidFill>
+        <a:round/>
+      </a:ln>
+    </cs:spPr>
+    <cs:defRPr sz="900" kern="1200"/>
+  </cs:dataTable>
+  <cs:downBar>
+    <cs:lnRef idx="0"/>
+    <cs:fillRef idx="0"/>
+    <cs:effectRef idx="0"/>
+    <cs:fontRef idx="minor">
+      <a:schemeClr val="tx1"/>
+    </cs:fontRef>
+    <cs:spPr>
+      <a:solidFill>
+        <a:schemeClr val="dk1">
+          <a:lumMod val="75000"/>
+          <a:lumOff val="25000"/>
+        </a:schemeClr>
+      </a:solidFill>
+      <a:ln w="9525" cap="flat" cmpd="sng" algn="ctr">
+        <a:solidFill>
+          <a:schemeClr val="tx1">
+            <a:lumMod val="65000"/>
+            <a:lumOff val="35000"/>
+          </a:schemeClr>
+        </a:solidFill>
+        <a:round/>
+      </a:ln>
+    </cs:spPr>
+  </cs:downBar>
+  <cs:dropLine>
+    <cs:lnRef idx="0"/>
+    <cs:fillRef idx="0"/>
+    <cs:effectRef idx="0"/>
+    <cs:fontRef idx="minor">
+      <a:schemeClr val="tx1"/>
+    </cs:fontRef>
+    <cs:spPr>
+      <a:ln w="9525" cap="flat" cmpd="sng" algn="ctr">
+        <a:solidFill>
+          <a:schemeClr val="tx1">
+            <a:lumMod val="35000"/>
+            <a:lumOff val="65000"/>
+          </a:schemeClr>
+        </a:solidFill>
+        <a:round/>
+      </a:ln>
+    </cs:spPr>
+  </cs:dropLine>
+  <cs:errorBar>
+    <cs:lnRef idx="0"/>
+    <cs:fillRef idx="0"/>
+    <cs:effectRef idx="0"/>
+    <cs:fontRef idx="minor">
+      <a:schemeClr val="tx1"/>
+    </cs:fontRef>
+    <cs:spPr>
+      <a:ln w="9525" cap="flat" cmpd="sng" algn="ctr">
+        <a:solidFill>
+          <a:schemeClr val="tx1">
+            <a:lumMod val="65000"/>
+            <a:lumOff val="35000"/>
+          </a:schemeClr>
+        </a:solidFill>
+        <a:round/>
+      </a:ln>
+    </cs:spPr>
+  </cs:errorBar>
+  <cs:floor>
+    <cs:lnRef idx="0"/>
+    <cs:fillRef idx="0"/>
+    <cs:effectRef idx="0"/>
+    <cs:fontRef idx="minor">
+      <a:schemeClr val="tx1"/>
+    </cs:fontRef>
+    <cs:spPr>
+      <a:noFill/>
+      <a:ln>
+        <a:noFill/>
+      </a:ln>
+    </cs:spPr>
+  </cs:floor>
+  <cs:gridlineMajor>
+    <cs:lnRef idx="0"/>
+    <cs:fillRef idx="0"/>
+    <cs:effectRef idx="0"/>
+    <cs:fontRef idx="minor">
+      <a:schemeClr val="tx1"/>
+    </cs:fontRef>
+    <cs:spPr>
+      <a:ln w="9525" cap="flat" cmpd="sng" algn="ctr">
+        <a:solidFill>
+          <a:schemeClr val="tx1">
+            <a:lumMod val="15000"/>
+            <a:lumOff val="85000"/>
+          </a:schemeClr>
+        </a:solidFill>
+        <a:round/>
+      </a:ln>
+    </cs:spPr>
+  </cs:gridlineMajor>
+  <cs:gridlineMinor>
+    <cs:lnRef idx="0"/>
+    <cs:fillRef idx="0"/>
+    <cs:effectRef idx="0"/>
+    <cs:fontRef idx="minor">
+      <a:schemeClr val="tx1"/>
+    </cs:fontRef>
+    <cs:spPr>
+      <a:ln w="9525" cap="flat" cmpd="sng" algn="ctr">
+        <a:solidFill>
+          <a:schemeClr val="tx1">
+            <a:lumMod val="5000"/>
+            <a:lumOff val="95000"/>
+          </a:schemeClr>
+        </a:solidFill>
+        <a:round/>
+      </a:ln>
+    </cs:spPr>
+  </cs:gridlineMinor>
+  <cs:hiLoLine>
+    <cs:lnRef idx="0"/>
+    <cs:fillRef idx="0"/>
+    <cs:effectRef idx="0"/>
+    <cs:fontRef idx="minor">
+      <a:schemeClr val="tx1"/>
+    </cs:fontRef>
+    <cs:spPr>
+      <a:ln w="9525" cap="flat" cmpd="sng" algn="ctr">
+        <a:solidFill>
+          <a:schemeClr val="tx1">
+            <a:lumMod val="50000"/>
+            <a:lumOff val="50000"/>
+          </a:schemeClr>
+        </a:solidFill>
+        <a:round/>
+      </a:ln>
+    </cs:spPr>
+  </cs:hiLoLine>
+  <cs:leaderLine>
+    <cs:lnRef idx="0"/>
+    <cs:fillRef idx="0"/>
+    <cs:effectRef idx="0"/>
+    <cs:fontRef idx="minor">
+      <a:schemeClr val="tx1"/>
+    </cs:fontRef>
+    <cs:spPr>
+      <a:ln w="9525" cap="flat" cmpd="sng" algn="ctr">
+        <a:solidFill>
+          <a:schemeClr val="tx1">
+            <a:lumMod val="35000"/>
+            <a:lumOff val="65000"/>
+          </a:schemeClr>
+        </a:solidFill>
+        <a:round/>
+      </a:ln>
+    </cs:spPr>
+  </cs:leaderLine>
+  <cs:legend>
+    <cs:lnRef idx="0"/>
+    <cs:fillRef idx="0"/>
+    <cs:effectRef idx="0"/>
+    <cs:fontRef idx="minor">
+      <a:schemeClr val="tx1">
+        <a:lumMod val="65000"/>
+        <a:lumOff val="35000"/>
+      </a:schemeClr>
+    </cs:fontRef>
+    <cs:defRPr sz="900" kern="1200"/>
+  </cs:legend>
+  <cs:plotArea mods="allowNoFillOverride allowNoLineOverride">
+    <cs:lnRef idx="0"/>
+    <cs:fillRef idx="0"/>
+    <cs:effectRef idx="0"/>
+    <cs:fontRef idx="minor">
+      <a:schemeClr val="tx1"/>
+    </cs:fontRef>
+  </cs:plotArea>
+  <cs:plotArea3D mods="allowNoFillOverride allowNoLineOverride">
+    <cs:lnRef idx="0"/>
+    <cs:fillRef idx="0"/>
+    <cs:effectRef idx="0"/>
+    <cs:fontRef idx="minor">
+      <a:schemeClr val="tx1"/>
+    </cs:fontRef>
+  </cs:plotArea3D>
+  <cs:seriesAxis>
+    <cs:lnRef idx="0"/>
+    <cs:fillRef idx="0"/>
+    <cs:effectRef idx="0"/>
+    <cs:fontRef idx="minor">
+      <a:schemeClr val="tx1">
+        <a:lumMod val="65000"/>
+        <a:lumOff val="35000"/>
+      </a:schemeClr>
+    </cs:fontRef>
+    <cs:defRPr sz="900" kern="1200"/>
+  </cs:seriesAxis>
+  <cs:seriesLine>
+    <cs:lnRef idx="0"/>
+    <cs:fillRef idx="0"/>
+    <cs:effectRef idx="0"/>
+    <cs:fontRef idx="minor">
+      <a:schemeClr val="tx1"/>
+    </cs:fontRef>
+    <cs:spPr>
+      <a:ln w="9525" cap="flat" cmpd="sng" algn="ctr">
+        <a:solidFill>
+          <a:schemeClr val="tx1">
+            <a:lumMod val="35000"/>
+            <a:lumOff val="65000"/>
+          </a:schemeClr>
+        </a:solidFill>
+        <a:round/>
+      </a:ln>
+    </cs:spPr>
+  </cs:seriesLine>
+  <cs:title>
+    <cs:lnRef idx="0"/>
+    <cs:fillRef idx="0"/>
+    <cs:effectRef idx="0"/>
+    <cs:fontRef idx="minor">
+      <a:schemeClr val="tx1">
+        <a:lumMod val="65000"/>
+        <a:lumOff val="35000"/>
+      </a:schemeClr>
+    </cs:fontRef>
+    <cs:defRPr sz="1400" b="0" kern="1200" spc="0" baseline="0"/>
+  </cs:title>
+  <cs:trendline>
+    <cs:lnRef idx="0">
+      <cs:styleClr val="auto"/>
+    </cs:lnRef>
+    <cs:fillRef idx="0"/>
+    <cs:effectRef idx="0"/>
+    <cs:fontRef idx="minor">
+      <a:schemeClr val="tx1"/>
+    </cs:fontRef>
+    <cs:spPr>
+      <a:ln w="19050" cap="rnd">
+        <a:solidFill>
+          <a:schemeClr val="phClr"/>
+        </a:solidFill>
+        <a:prstDash val="sysDot"/>
+      </a:ln>
+    </cs:spPr>
+  </cs:trendline>
+  <cs:trendlineLabel>
+    <cs:lnRef idx="0"/>
+    <cs:fillRef idx="0"/>
+    <cs:effectRef idx="0"/>
+    <cs:fontRef idx="minor">
+      <a:schemeClr val="tx1">
+        <a:lumMod val="65000"/>
+        <a:lumOff val="35000"/>
+      </a:schemeClr>
+    </cs:fontRef>
+    <cs:defRPr sz="900" kern="1200"/>
+  </cs:trendlineLabel>
+  <cs:upBar>
+    <cs:lnRef idx="0"/>
+    <cs:fillRef idx="0"/>
+    <cs:effectRef idx="0"/>
+    <cs:fontRef idx="minor">
+      <a:schemeClr val="tx1"/>
+    </cs:fontRef>
+    <cs:spPr>
+      <a:solidFill>
+        <a:schemeClr val="lt1"/>
+      </a:solidFill>
+      <a:ln w="9525" cap="flat" cmpd="sng" algn="ctr">
+        <a:solidFill>
+          <a:schemeClr val="tx1">
+            <a:lumMod val="65000"/>
+            <a:lumOff val="35000"/>
+          </a:schemeClr>
+        </a:solidFill>
+        <a:round/>
+      </a:ln>
+    </cs:spPr>
+  </cs:upBar>
+  <cs:valueAxis>
+    <cs:lnRef idx="0"/>
+    <cs:fillRef idx="0"/>
+    <cs:effectRef idx="0"/>
+    <cs:fontRef idx="minor">
+      <a:schemeClr val="tx1">
+        <a:lumMod val="65000"/>
+        <a:lumOff val="35000"/>
+      </a:schemeClr>
+    </cs:fontRef>
+    <cs:defRPr sz="900" kern="1200"/>
+  </cs:valueAxis>
+  <cs:wall>
+    <cs:lnRef idx="0"/>
+    <cs:fillRef idx="0"/>
+    <cs:effectRef idx="0"/>
+    <cs:fontRef idx="minor">
+      <a:schemeClr val="tx1"/>
+    </cs:fontRef>
+    <cs:spPr>
+      <a:noFill/>
+      <a:ln>
+        <a:noFill/>
+      </a:ln>
+    </cs:spPr>
+  </cs:wall>
+</cs:chartStyle>
 </file>
 
 <file path=word/diagrams/colors1.xml><?xml version="1.0" encoding="utf-8"?>
@@ -16257,134 +17477,56 @@
 <file path=customXml/item1.xml><?xml version="1.0" encoding="utf-8"?>
 <b:Sources xmlns:b="http://schemas.openxmlformats.org/officeDocument/2006/bibliography" xmlns="http://schemas.openxmlformats.org/officeDocument/2006/bibliography" SelectedStyle="\APASixthEditionOfficeOnline.xsl" StyleName="APA" Version="6">
   <b:Source>
-    <b:Tag>Rob</b:Tag>
-    <b:SourceType>ConferenceProceedings</b:SourceType>
-    <b:Guid>{F74228DD-A045-443E-ACAB-D45F31447344}</b:Guid>
-    <b:Title>https://itsourcecode.com/fyp/library-management-system-/</b:Title>
+    <b:Tag>Mal23</b:Tag>
+    <b:SourceType>InternetSite</b:SourceType>
+    <b:Guid>{C7F32D8C-748D-43C9-9EEE-912077ED036C}</b:Guid>
     <b:Author>
       <b:Author>
         <b:NameList>
           <b:Person>
-            <b:Last>sarma</b:Last>
-            <b:First>Robin</b:First>
+            <b:Last>SPA</b:Last>
+            <b:First>Malma</b:First>
           </b:Person>
         </b:NameList>
       </b:Author>
     </b:Author>
+    <b:Title>Malama Spa</b:Title>
+    <b:InternetSiteTitle>Malama Spa</b:InternetSiteTitle>
+    <b:Year>2023</b:Year>
+    <b:Month>04</b:Month>
+    <b:Day>29</b:Day>
+    <b:URL>https://www.malamaspa.com/</b:URL>
     <b:RefOrder>1</b:RefOrder>
   </b:Source>
   <b:Source>
-    <b:Tag>Ker</b:Tag>
-    <b:SourceType>Book</b:SourceType>
-    <b:Guid>{83CEEDEB-8CB5-49E6-A6E0-5BCA4B8C069E}</b:Guid>
-    <b:Title>C Programming Language</b:Title>
-    <b:Author>
-      <b:Author>
-        <b:NameList>
-          <b:Person>
-            <b:Last>W.</b:Last>
-            <b:First>Kernighan</b:First>
-            <b:Middle>Brian</b:Middle>
-          </b:Person>
-        </b:NameList>
-      </b:Author>
-    </b:Author>
-    <b:Publisher>Pearson</b:Publisher>
+    <b:Tag>Jav23</b:Tag>
+    <b:SourceType>InternetSite</b:SourceType>
+    <b:Guid>{2C1F3E2F-DB99-42CC-BAFB-6BCA9DACDB1E}</b:Guid>
+    <b:Title>JavaPoint</b:Title>
+    <b:InternetSiteTitle>JavaPoint Software engineering incremental model</b:InternetSiteTitle>
+    <b:Year>2023</b:Year>
+    <b:Month>05</b:Month>
+    <b:Day>2</b:Day>
+    <b:URL>https://www.javatpoint.com/software-engineering-incremental-model</b:URL>
     <b:RefOrder>2</b:RefOrder>
   </b:Source>
   <b:Source>
-    <b:Tag>Gre</b:Tag>
-    <b:SourceType>Book</b:SourceType>
-    <b:Guid>{9A5C9F15-8B4A-443E-AD6B-378E3148E1EB}</b:Guid>
-    <b:Author>
-      <b:Author>
-        <b:NameList>
-          <b:Person>
-            <b:Last>Perry</b:Last>
-            <b:First>Greg</b:First>
-          </b:Person>
-        </b:NameList>
-      </b:Author>
-    </b:Author>
-    <b:Title>C Programming Absolute Beginner’s Guide</b:Title>
-    <b:Publisher>	Que Publishing</b:Publisher>
+    <b:Tag>Ope32</b:Tag>
+    <b:SourceType>InternetSite</b:SourceType>
+    <b:Guid>{E0AA7CC4-D587-4738-B462-22E678B6A7FC}</b:Guid>
+    <b:Title>OpenAI</b:Title>
+    <b:InternetSiteTitle>ChatGPT</b:InternetSiteTitle>
+    <b:Year>2032</b:Year>
+    <b:Month>04</b:Month>
+    <b:Day>29</b:Day>
+    <b:URL>https://chat.openai.com/</b:URL>
     <b:RefOrder>3</b:RefOrder>
-  </b:Source>
-  <b:Source>
-    <b:Tag>Ani</b:Tag>
-    <b:SourceType>JournalArticle</b:SourceType>
-    <b:Guid>{E9BF10D4-B358-45E8-9BEE-6BDB06C64EB8}</b:Guid>
-    <b:Title>https://www.daitm.org.in/wp-content/uploads/2019/04/Gr.-06library-project-report.pdf</b:Title>
-    <b:Author>
-      <b:Author>
-        <b:NameList>
-          <b:Person>
-            <b:Last>Anindita Mridha</b:Last>
-            <b:First>Abir</b:First>
-            <b:Middle>Roy,Jewel Dutta</b:Middle>
-          </b:Person>
-        </b:NameList>
-      </b:Author>
-    </b:Author>
-    <b:Pages>50 to 52</b:Pages>
-    <b:RefOrder>4</b:RefOrder>
-  </b:Source>
-  <b:Source>
-    <b:Tag>Tha</b:Tag>
-    <b:SourceType>Book</b:SourceType>
-    <b:Guid>{46312B0F-6467-4D33-A5DA-DCDACAD41CA1}</b:Guid>
-    <b:Author>
-      <b:Author>
-        <b:NameList>
-          <b:Person>
-            <b:Last>Thapa</b:Last>
-            <b:First>Ritesh</b:First>
-          </b:Person>
-        </b:NameList>
-      </b:Author>
-    </b:Author>
-    <b:Title>Formate,idea</b:Title>
-    <b:RefOrder>5</b:RefOrder>
-  </b:Source>
-  <b:Source>
-    <b:Tag>Pra</b:Tag>
-    <b:SourceType>DocumentFromInternetSite</b:SourceType>
-    <b:Guid>{B770A248-023D-42DE-88C5-85E39B3AC551}</b:Guid>
-    <b:Author>
-      <b:Author>
-        <b:NameList>
-          <b:Person>
-            <b:Last>Prakash</b:Last>
-            <b:First>Suman,Samir</b:First>
-          </b:Person>
-        </b:NameList>
-      </b:Author>
-    </b:Author>
-    <b:Title>Gr.-06library-project-report</b:Title>
-    <b:RefOrder>6</b:RefOrder>
-  </b:Source>
-  <b:Source>
-    <b:Tag>leo</b:Tag>
-    <b:SourceType>BookSection</b:SourceType>
-    <b:Guid>{78378B89-4385-42EE-89B4-6FD15C92BAF7}</b:Guid>
-    <b:Title>LMS6</b:Title>
-    <b:Author>
-      <b:Author>
-        <b:NameList>
-          <b:Person>
-            <b:Last>bond</b:Last>
-            <b:First>leo</b:First>
-          </b:Person>
-        </b:NameList>
-      </b:Author>
-    </b:Author>
-    <b:RefOrder>7</b:RefOrder>
   </b:Source>
 </b:Sources>
 </file>
 
 <file path=customXml/itemProps1.xml><?xml version="1.0" encoding="utf-8"?>
-<ds:datastoreItem xmlns:ds="http://schemas.openxmlformats.org/officeDocument/2006/customXml" ds:itemID="{ECE04442-8E3E-44AF-A4B4-DA49AA256A7F}">
+<ds:datastoreItem xmlns:ds="http://schemas.openxmlformats.org/officeDocument/2006/customXml" ds:itemID="{D0A3343F-6284-4B92-A528-CA4575C57F41}">
   <ds:schemaRefs>
     <ds:schemaRef ds:uri="http://schemas.openxmlformats.org/officeDocument/2006/bibliography"/>
   </ds:schemaRefs>

</xml_diff>